<commit_message>
Edited writeup per TA comments
</commit_message>
<xml_diff>
--- a/User Manual.docx
+++ b/User Manual.docx
@@ -15,11 +15,12 @@
       <w:r>
         <w:rPr>
           <w:rFonts w:ascii="Cambria" w:hAnsi="Cambria"/>
+          <w:noProof/>
           <w:sz w:val="36"/>
           <w:szCs w:val="36"/>
         </w:rPr>
         <w:drawing>
-          <wp:inline distT="0" distB="0" distL="0" distR="0" wp14:anchorId="77F917C2" wp14:editId="2A117147">
+          <wp:inline distT="0" distB="0" distL="0" distR="0" wp14:anchorId="2D764CF4" wp14:editId="2E730535">
             <wp:extent cx="2473273" cy="1219200"/>
             <wp:effectExtent l="0" t="0" r="0" b="0"/>
             <wp:docPr id="1" name="Picture 1"/>
@@ -104,15 +105,7 @@
           <w:sz w:val="32"/>
           <w:szCs w:val="36"/>
         </w:rPr>
-        <w:t xml:space="preserve">User </w:t>
-      </w:r>
-      <w:r>
-        <w:rPr>
-          <w:rFonts w:ascii="Cambria" w:hAnsi="Cambria"/>
-          <w:sz w:val="32"/>
-          <w:szCs w:val="36"/>
-        </w:rPr>
-        <w:t>Manual</w:t>
+        <w:t>User Manual</w:t>
       </w:r>
     </w:p>
     <w:p>
@@ -136,6 +129,64 @@
         <w:t>Background Information</w:t>
       </w:r>
     </w:p>
+    <w:p>
+      <w:pPr>
+        <w:rPr>
+          <w:rFonts w:ascii="Cambria" w:hAnsi="Cambria"/>
+        </w:rPr>
+      </w:pPr>
+    </w:p>
+    <w:p>
+      <w:pPr>
+        <w:rPr>
+          <w:rFonts w:ascii="Cambria" w:hAnsi="Cambria"/>
+        </w:rPr>
+      </w:pPr>
+      <w:r>
+        <w:rPr>
+          <w:rFonts w:ascii="Cambria" w:hAnsi="Cambria"/>
+        </w:rPr>
+        <w:t>For your information,</w:t>
+      </w:r>
+      <w:r>
+        <w:rPr>
+          <w:rFonts w:ascii="Cambria" w:hAnsi="Cambria"/>
+        </w:rPr>
+        <w:t xml:space="preserve"> we </w:t>
+      </w:r>
+      <w:r>
+        <w:rPr>
+          <w:rFonts w:ascii="Cambria" w:hAnsi="Cambria"/>
+        </w:rPr>
+        <w:t>are using</w:t>
+      </w:r>
+      <w:r>
+        <w:rPr>
+          <w:rFonts w:ascii="Cambria" w:hAnsi="Cambria"/>
+        </w:rPr>
+        <w:t xml:space="preserve"> Facebook's new JS framework React</w:t>
+      </w:r>
+      <w:r>
+        <w:rPr>
+          <w:rFonts w:ascii="Cambria" w:hAnsi="Cambria"/>
+        </w:rPr>
+        <w:t xml:space="preserve"> for this project</w:t>
+      </w:r>
+      <w:r>
+        <w:rPr>
+          <w:rFonts w:ascii="Cambria" w:hAnsi="Cambria"/>
+        </w:rPr>
+        <w:t>. This framework effectively implem</w:t>
+      </w:r>
+      <w:bookmarkStart w:id="0" w:name="_GoBack"/>
+      <w:bookmarkEnd w:id="0"/>
+      <w:r>
+        <w:rPr>
+          <w:rFonts w:ascii="Cambria" w:hAnsi="Cambria"/>
+        </w:rPr>
+        <w:t>ents a Controlled View. The View is made of components, which have tools (e.g. on click) that interact with the user. These tools will then send logic to update the page. These updates, however, will only affect specific component of the DOM instead of the entire page. This is one of the reasons why React is special.</w:t>
+      </w:r>
+    </w:p>
     <w:p/>
     <w:p>
       <w:pPr>
@@ -147,225 +198,31 @@
         <w:rPr>
           <w:rFonts w:ascii="Cambria" w:hAnsi="Cambria"/>
         </w:rPr>
-        <w:t xml:space="preserve">As shown in the summary, due to the large data sizes, it became impossible to set up real time ranking algorithms. So we </w:t>
-      </w:r>
-      <w:r>
-        <w:rPr>
-          <w:rFonts w:ascii="Cambria" w:hAnsi="Cambria"/>
-        </w:rPr>
-        <w:t xml:space="preserve">build </w:t>
-      </w:r>
-      <w:r>
-        <w:rPr>
-          <w:rFonts w:ascii="Cambria" w:hAnsi="Cambria"/>
-        </w:rPr>
-        <w:t>python script to parse Yelp data</w:t>
-      </w:r>
-      <w:r>
-        <w:rPr>
-          <w:rFonts w:ascii="Cambria" w:hAnsi="Cambria"/>
-        </w:rPr>
-        <w:t>,</w:t>
-      </w:r>
-      <w:r>
-        <w:rPr>
-          <w:rFonts w:ascii="Cambria" w:hAnsi="Cambria"/>
-        </w:rPr>
-        <w:t xml:space="preserve"> store the results into JSON, and load the files into a web page. </w:t>
-      </w:r>
-    </w:p>
-    <w:p>
-      <w:pPr>
-        <w:rPr>
-          <w:rFonts w:ascii="Cambria" w:hAnsi="Cambria"/>
-        </w:rPr>
-      </w:pPr>
-    </w:p>
-    <w:p>
-      <w:pPr>
-        <w:rPr>
-          <w:rFonts w:ascii="Cambria" w:hAnsi="Cambria"/>
-        </w:rPr>
-      </w:pPr>
-      <w:r>
-        <w:rPr>
-          <w:rFonts w:ascii="Cambria" w:hAnsi="Cambria"/>
-        </w:rPr>
-        <w:t xml:space="preserve">This approach means that </w:t>
-      </w:r>
-      <w:r>
-        <w:rPr>
-          <w:rFonts w:ascii="Cambria" w:hAnsi="Cambria"/>
-        </w:rPr>
-        <w:t>we no longer need to use a</w:t>
-      </w:r>
-      <w:r>
-        <w:rPr>
-          <w:rFonts w:ascii="Cambria" w:hAnsi="Cambria"/>
-        </w:rPr>
-        <w:t xml:space="preserve"> web app framework like </w:t>
-      </w:r>
-      <w:proofErr w:type="spellStart"/>
-      <w:r>
-        <w:rPr>
-          <w:rFonts w:ascii="Cambria" w:hAnsi="Cambria"/>
-        </w:rPr>
-        <w:t>Django</w:t>
-      </w:r>
-      <w:proofErr w:type="spellEnd"/>
-      <w:r>
-        <w:rPr>
-          <w:rFonts w:ascii="Cambria" w:hAnsi="Cambria"/>
-        </w:rPr>
-        <w:t xml:space="preserve">. </w:t>
-      </w:r>
-      <w:r>
-        <w:rPr>
-          <w:rFonts w:ascii="Cambria" w:hAnsi="Cambria"/>
-        </w:rPr>
-        <w:t xml:space="preserve">Instead, we only need to set up the "V" in the MVC pattern. </w:t>
-      </w:r>
-      <w:r>
-        <w:rPr>
-          <w:rFonts w:ascii="Cambria" w:hAnsi="Cambria"/>
-        </w:rPr>
-        <w:t>However, building a simple web page</w:t>
-      </w:r>
-      <w:r>
-        <w:rPr>
-          <w:rFonts w:ascii="Cambria" w:hAnsi="Cambria"/>
-        </w:rPr>
-        <w:t xml:space="preserve"> dramatically reduces the complexity of the project. </w:t>
-      </w:r>
-    </w:p>
-    <w:p>
-      <w:pPr>
-        <w:rPr>
-          <w:rFonts w:ascii="Cambria" w:hAnsi="Cambria"/>
-        </w:rPr>
-      </w:pPr>
-    </w:p>
-    <w:p>
-      <w:pPr>
-        <w:rPr>
-          <w:rFonts w:ascii="Cambria" w:hAnsi="Cambria"/>
-        </w:rPr>
-      </w:pPr>
-      <w:r>
-        <w:rPr>
-          <w:rFonts w:ascii="Cambria" w:hAnsi="Cambria"/>
-        </w:rPr>
-        <w:t>As a result, we decided to learn Facebook's new JS fram</w:t>
-      </w:r>
-      <w:r>
-        <w:rPr>
-          <w:rFonts w:ascii="Cambria" w:hAnsi="Cambria"/>
-        </w:rPr>
-        <w:t>e</w:t>
-      </w:r>
-      <w:r>
-        <w:rPr>
-          <w:rFonts w:ascii="Cambria" w:hAnsi="Cambria"/>
-        </w:rPr>
-        <w:t xml:space="preserve">work React. This framework </w:t>
-      </w:r>
-      <w:r>
-        <w:rPr>
-          <w:rFonts w:ascii="Cambria" w:hAnsi="Cambria"/>
-        </w:rPr>
-        <w:t xml:space="preserve">effectively implements </w:t>
-      </w:r>
-      <w:r>
-        <w:rPr>
-          <w:rFonts w:ascii="Cambria" w:hAnsi="Cambria"/>
-        </w:rPr>
-        <w:t>a Controlled</w:t>
-      </w:r>
-      <w:r>
-        <w:rPr>
-          <w:rFonts w:ascii="Cambria" w:hAnsi="Cambria"/>
-        </w:rPr>
-        <w:t xml:space="preserve"> View</w:t>
-      </w:r>
-      <w:r>
-        <w:rPr>
-          <w:rFonts w:ascii="Cambria" w:hAnsi="Cambria"/>
-        </w:rPr>
-        <w:t>. The View is made of compone</w:t>
-      </w:r>
-      <w:r>
-        <w:rPr>
-          <w:rFonts w:ascii="Cambria" w:hAnsi="Cambria"/>
-        </w:rPr>
-        <w:t xml:space="preserve">nts, which have tools (e.g. on click) that interact with the user. These tools will then send logic to </w:t>
-      </w:r>
-      <w:r>
-        <w:rPr>
-          <w:rFonts w:ascii="Cambria" w:hAnsi="Cambria"/>
-        </w:rPr>
-        <w:t>update the page</w:t>
-      </w:r>
-      <w:r>
-        <w:rPr>
-          <w:rFonts w:ascii="Cambria" w:hAnsi="Cambria"/>
-        </w:rPr>
-        <w:t>. These update</w:t>
-      </w:r>
-      <w:r>
-        <w:rPr>
-          <w:rFonts w:ascii="Cambria" w:hAnsi="Cambria"/>
-        </w:rPr>
-        <w:t>s, however,</w:t>
-      </w:r>
-      <w:r>
-        <w:rPr>
-          <w:rFonts w:ascii="Cambria" w:hAnsi="Cambria"/>
-        </w:rPr>
-        <w:t xml:space="preserve"> will only affect specific </w:t>
-      </w:r>
-      <w:r>
-        <w:rPr>
-          <w:rFonts w:ascii="Cambria" w:hAnsi="Cambria"/>
-        </w:rPr>
-        <w:t>component</w:t>
-      </w:r>
-      <w:r>
-        <w:rPr>
-          <w:rFonts w:ascii="Cambria" w:hAnsi="Cambria"/>
-        </w:rPr>
-        <w:t xml:space="preserve"> of the DOM</w:t>
-      </w:r>
-      <w:r>
-        <w:rPr>
-          <w:rFonts w:ascii="Cambria" w:hAnsi="Cambria"/>
-        </w:rPr>
-        <w:t xml:space="preserve"> instead of the </w:t>
-      </w:r>
-      <w:r>
-        <w:rPr>
-          <w:rFonts w:ascii="Cambria" w:hAnsi="Cambria"/>
-        </w:rPr>
-        <w:t>entire page. This is one of the reasons why React is special.</w:t>
-      </w:r>
-    </w:p>
-    <w:p/>
-    <w:p>
-      <w:pPr>
-        <w:rPr>
-          <w:rFonts w:ascii="Cambria" w:hAnsi="Cambria"/>
-        </w:rPr>
-      </w:pPr>
-      <w:r>
-        <w:rPr>
-          <w:rFonts w:ascii="Cambria" w:hAnsi="Cambria"/>
-        </w:rPr>
-        <w:t xml:space="preserve">However, </w:t>
-      </w:r>
-      <w:r>
-        <w:rPr>
-          <w:rFonts w:ascii="Cambria" w:hAnsi="Cambria"/>
-        </w:rPr>
-        <w:t>setting up React, adding loaders, and building components turned out to be extremely time consuming. Thankfully, after building the JSON packages, it is easy to for users to set up and load the web page.</w:t>
+        <w:t>Setting</w:t>
+      </w:r>
+      <w:r>
+        <w:rPr>
+          <w:rFonts w:ascii="Cambria" w:hAnsi="Cambria"/>
+        </w:rPr>
+        <w:t xml:space="preserve"> up React, adding loaders, and building components turned out to be extremely time consuming. Thankfully, after building the JSON packages</w:t>
+      </w:r>
+      <w:r>
+        <w:rPr>
+          <w:rFonts w:ascii="Cambria" w:hAnsi="Cambria"/>
+        </w:rPr>
+        <w:t xml:space="preserve"> on our end</w:t>
+      </w:r>
+      <w:r>
+        <w:rPr>
+          <w:rFonts w:ascii="Cambria" w:hAnsi="Cambria"/>
+        </w:rPr>
+        <w:t>, it is easy to for users to set up and load the web page.</w:t>
+      </w:r>
+      <w:r>
+        <w:rPr>
+          <w:rFonts w:ascii="Cambria" w:hAnsi="Cambria"/>
+        </w:rPr>
+        <w:t xml:space="preserve"> See below for how to set up and load the web page locally.</w:t>
       </w:r>
     </w:p>
     <w:p>
@@ -408,8 +265,8 @@
         </w:rPr>
         <w:t xml:space="preserve">Since </w:t>
       </w:r>
-      <w:bookmarkStart w:id="0" w:name="OLE_LINK1"/>
-      <w:bookmarkStart w:id="1" w:name="OLE_LINK2"/>
+      <w:bookmarkStart w:id="1" w:name="OLE_LINK1"/>
+      <w:bookmarkStart w:id="2" w:name="OLE_LINK2"/>
       <w:proofErr w:type="spellStart"/>
       <w:r>
         <w:rPr>
@@ -430,8 +287,8 @@
         </w:rPr>
         <w:t xml:space="preserve">Manger </w:t>
       </w:r>
-      <w:bookmarkEnd w:id="0"/>
       <w:bookmarkEnd w:id="1"/>
+      <w:bookmarkEnd w:id="2"/>
       <w:r>
         <w:rPr>
           <w:rFonts w:ascii="Cambria" w:hAnsi="Cambria"/>
@@ -888,7 +745,22 @@
         <w:rPr>
           <w:rFonts w:ascii="Cambria" w:hAnsi="Cambria"/>
         </w:rPr>
-        <w:t>You can now locally load the web page via the prompted local host address</w:t>
+        <w:lastRenderedPageBreak/>
+        <w:t xml:space="preserve">You can now locally load the web page via the prompted local host address. We loaded Bootstrap via </w:t>
+      </w:r>
+      <w:proofErr w:type="spellStart"/>
+      <w:r>
+        <w:rPr>
+          <w:rFonts w:ascii="Cambria" w:hAnsi="Cambria"/>
+        </w:rPr>
+        <w:t>cdn</w:t>
+      </w:r>
+      <w:proofErr w:type="spellEnd"/>
+      <w:r>
+        <w:rPr>
+          <w:rFonts w:ascii="Cambria" w:hAnsi="Cambria"/>
+        </w:rPr>
+        <w:t xml:space="preserve"> so the user no longer needs to set up Bootstrap. This setup will allow us to start using the end product, the web page. To test our python code, however, please refer to Testing the Code.</w:t>
       </w:r>
     </w:p>
     <w:p>
@@ -929,19 +801,7 @@
         <w:rPr>
           <w:rFonts w:ascii="Cambria" w:hAnsi="Cambria"/>
         </w:rPr>
-        <w:t xml:space="preserve">Yelp only provided data for certain cities, and we chose </w:t>
-      </w:r>
-      <w:r>
-        <w:rPr>
-          <w:rFonts w:ascii="Cambria" w:hAnsi="Cambria"/>
-        </w:rPr>
-        <w:t xml:space="preserve">to only present top restaurants in </w:t>
-      </w:r>
-      <w:r>
-        <w:rPr>
-          <w:rFonts w:ascii="Cambria" w:hAnsi="Cambria"/>
-        </w:rPr>
-        <w:t>Las Vegas. We purposely chose 6 cuisine categories to present: “Chinese”, “Indian”, “Japanese”, “Korean”, “Vietnamese”, “</w:t>
+        <w:t>Yelp only provided data for certain cities, and we chose to only present top restaurants in Las Vegas. We purposely chose 6 cuisine categories to present: “Chinese”, “Indian”, “Japanese”, “Korean”, “Vietnamese”, “</w:t>
       </w:r>
       <w:r>
         <w:rPr>
@@ -965,6 +825,75 @@
     </w:p>
     <w:p>
       <w:pPr>
+        <w:jc w:val="center"/>
+        <w:rPr>
+          <w:rFonts w:ascii="Cambria" w:hAnsi="Cambria"/>
+        </w:rPr>
+      </w:pPr>
+      <w:r>
+        <w:rPr>
+          <w:rFonts w:ascii="Cambria" w:hAnsi="Cambria"/>
+          <w:noProof/>
+        </w:rPr>
+        <w:drawing>
+          <wp:inline distT="0" distB="0" distL="0" distR="0" wp14:anchorId="1BA67D26" wp14:editId="2AC57C7E">
+            <wp:extent cx="3583526" cy="1215183"/>
+            <wp:effectExtent l="0" t="0" r="0" b="4445"/>
+            <wp:docPr id="2" name="Picture 2" descr="../../../../../Desktop/Screen%20Shot%202015-12-14%20at%206.30"/>
+            <wp:cNvGraphicFramePr>
+              <a:graphicFrameLocks xmlns:a="http://schemas.openxmlformats.org/drawingml/2006/main" noChangeAspect="1"/>
+            </wp:cNvGraphicFramePr>
+            <a:graphic xmlns:a="http://schemas.openxmlformats.org/drawingml/2006/main">
+              <a:graphicData uri="http://schemas.openxmlformats.org/drawingml/2006/picture">
+                <pic:pic xmlns:pic="http://schemas.openxmlformats.org/drawingml/2006/picture">
+                  <pic:nvPicPr>
+                    <pic:cNvPr id="0" name="Picture 1" descr="../../../../../Desktop/Screen%20Shot%202015-12-14%20at%206.30"/>
+                    <pic:cNvPicPr>
+                      <a:picLocks noChangeAspect="1" noChangeArrowheads="1"/>
+                    </pic:cNvPicPr>
+                  </pic:nvPicPr>
+                  <pic:blipFill>
+                    <a:blip r:embed="rId6">
+                      <a:extLst>
+                        <a:ext uri="{28A0092B-C50C-407E-A947-70E740481C1C}">
+                          <a14:useLocalDpi xmlns:a14="http://schemas.microsoft.com/office/drawing/2010/main" val="0"/>
+                        </a:ext>
+                      </a:extLst>
+                    </a:blip>
+                    <a:srcRect/>
+                    <a:stretch>
+                      <a:fillRect/>
+                    </a:stretch>
+                  </pic:blipFill>
+                  <pic:spPr bwMode="auto">
+                    <a:xfrm>
+                      <a:off x="0" y="0"/>
+                      <a:ext cx="3601282" cy="1221204"/>
+                    </a:xfrm>
+                    <a:prstGeom prst="rect">
+                      <a:avLst/>
+                    </a:prstGeom>
+                    <a:noFill/>
+                    <a:ln>
+                      <a:noFill/>
+                    </a:ln>
+                  </pic:spPr>
+                </pic:pic>
+              </a:graphicData>
+            </a:graphic>
+          </wp:inline>
+        </w:drawing>
+      </w:r>
+    </w:p>
+    <w:p>
+      <w:pPr>
+        <w:rPr>
+          <w:rFonts w:ascii="Cambria" w:hAnsi="Cambria"/>
+        </w:rPr>
+      </w:pPr>
+    </w:p>
+    <w:p>
+      <w:pPr>
         <w:rPr>
           <w:rFonts w:ascii="Cambria" w:hAnsi="Cambria"/>
         </w:rPr>
@@ -975,30 +904,477 @@
         </w:rPr>
         <w:t xml:space="preserve">For each category, we present the top 5 restaurants and their corresponding scores. In addition, we build word clouds to show the keywords extracted from reviews using NLP techniques. </w:t>
       </w:r>
-    </w:p>
-    <w:p>
-      <w:pPr>
-        <w:rPr>
-          <w:rFonts w:ascii="Cambria" w:hAnsi="Cambria"/>
-        </w:rPr>
-      </w:pPr>
-      <w:bookmarkStart w:id="2" w:name="_GoBack"/>
-      <w:bookmarkEnd w:id="2"/>
-    </w:p>
-    <w:p>
-      <w:pPr>
-        <w:rPr>
-          <w:rFonts w:ascii="Cambria" w:hAnsi="Cambria"/>
-        </w:rPr>
-      </w:pPr>
-    </w:p>
-    <w:p>
-      <w:pPr>
-        <w:rPr>
-          <w:rFonts w:ascii="Cambria" w:hAnsi="Cambria"/>
-        </w:rPr>
-      </w:pPr>
-    </w:p>
+      <w:r>
+        <w:rPr>
+          <w:rFonts w:ascii="Cambria" w:hAnsi="Cambria"/>
+        </w:rPr>
+        <w:t xml:space="preserve"> Simply click on the word cloud picture to see it full screen.</w:t>
+      </w:r>
+    </w:p>
+    <w:p>
+      <w:pPr>
+        <w:rPr>
+          <w:rFonts w:ascii="Cambria" w:hAnsi="Cambria"/>
+        </w:rPr>
+      </w:pPr>
+    </w:p>
+    <w:p>
+      <w:pPr>
+        <w:pStyle w:val="Heading1"/>
+        <w:pBdr>
+          <w:bottom w:val="single" w:sz="6" w:space="1" w:color="auto"/>
+        </w:pBdr>
+        <w:rPr>
+          <w:rFonts w:ascii="Cambria" w:hAnsi="Cambria"/>
+          <w:color w:val="auto"/>
+          <w:sz w:val="28"/>
+        </w:rPr>
+      </w:pPr>
+      <w:r>
+        <w:rPr>
+          <w:rFonts w:ascii="Cambria" w:hAnsi="Cambria"/>
+          <w:color w:val="auto"/>
+          <w:sz w:val="28"/>
+        </w:rPr>
+        <w:t>Testing the Code</w:t>
+      </w:r>
+    </w:p>
+    <w:p>
+      <w:pPr>
+        <w:rPr>
+          <w:rFonts w:ascii="Cambria" w:hAnsi="Cambria"/>
+        </w:rPr>
+      </w:pPr>
+    </w:p>
+    <w:p>
+      <w:pPr>
+        <w:rPr>
+          <w:rFonts w:ascii="Cambria" w:hAnsi="Cambria"/>
+        </w:rPr>
+      </w:pPr>
+      <w:r>
+        <w:rPr>
+          <w:rFonts w:ascii="Cambria" w:hAnsi="Cambria"/>
+        </w:rPr>
+        <w:t xml:space="preserve">Testing our code, however, requires some additional setups. We assume that </w:t>
+      </w:r>
+      <w:r>
+        <w:rPr>
+          <w:rFonts w:ascii="Cambria" w:hAnsi="Cambria"/>
+        </w:rPr>
+        <w:t>the TA</w:t>
+      </w:r>
+      <w:r>
+        <w:rPr>
+          <w:rFonts w:ascii="Cambria" w:hAnsi="Cambria"/>
+        </w:rPr>
+        <w:t xml:space="preserve"> already </w:t>
+      </w:r>
+      <w:r>
+        <w:rPr>
+          <w:rFonts w:ascii="Cambria" w:hAnsi="Cambria"/>
+        </w:rPr>
+        <w:t>has</w:t>
+      </w:r>
+      <w:r>
+        <w:rPr>
+          <w:rFonts w:ascii="Cambria" w:hAnsi="Cambria"/>
+        </w:rPr>
+        <w:t xml:space="preserve"> </w:t>
+      </w:r>
+      <w:proofErr w:type="spellStart"/>
+      <w:r>
+        <w:rPr>
+          <w:rFonts w:ascii="Cambria" w:hAnsi="Cambria"/>
+        </w:rPr>
+        <w:t>nltk</w:t>
+      </w:r>
+      <w:proofErr w:type="spellEnd"/>
+      <w:r>
+        <w:rPr>
+          <w:rFonts w:ascii="Cambria" w:hAnsi="Cambria"/>
+        </w:rPr>
+        <w:t xml:space="preserve"> and </w:t>
+      </w:r>
+      <w:proofErr w:type="spellStart"/>
+      <w:r>
+        <w:rPr>
+          <w:rFonts w:ascii="Cambria" w:hAnsi="Cambria"/>
+        </w:rPr>
+        <w:t>scikit</w:t>
+      </w:r>
+      <w:proofErr w:type="spellEnd"/>
+      <w:r>
+        <w:rPr>
+          <w:rFonts w:ascii="Cambria" w:hAnsi="Cambria"/>
+        </w:rPr>
+        <w:t xml:space="preserve"> learn set up. If not, please refer to the following</w:t>
+      </w:r>
+      <w:r>
+        <w:rPr>
+          <w:rFonts w:ascii="Cambria" w:hAnsi="Cambria"/>
+        </w:rPr>
+        <w:t xml:space="preserve"> for installation</w:t>
+      </w:r>
+      <w:r>
+        <w:rPr>
+          <w:rFonts w:ascii="Cambria" w:hAnsi="Cambria"/>
+        </w:rPr>
+        <w:t>:</w:t>
+      </w:r>
+    </w:p>
+    <w:p>
+      <w:pPr>
+        <w:rPr>
+          <w:rFonts w:ascii="Cambria" w:hAnsi="Cambria"/>
+        </w:rPr>
+      </w:pPr>
+    </w:p>
+    <w:p>
+      <w:pPr>
+        <w:ind w:firstLine="720"/>
+        <w:rPr>
+          <w:rFonts w:ascii="Cambria" w:hAnsi="Cambria"/>
+        </w:rPr>
+      </w:pPr>
+      <w:hyperlink r:id="rId7" w:history="1">
+        <w:r>
+          <w:rPr>
+            <w:rStyle w:val="Hyperlink"/>
+            <w:rFonts w:ascii="Cambria" w:hAnsi="Cambria"/>
+          </w:rPr>
+          <w:t>http://www.nltk.org/install.html</w:t>
+        </w:r>
+      </w:hyperlink>
+    </w:p>
+    <w:p>
+      <w:pPr>
+        <w:rPr>
+          <w:rFonts w:ascii="Cambria" w:hAnsi="Cambria"/>
+        </w:rPr>
+      </w:pPr>
+      <w:r>
+        <w:rPr>
+          <w:rFonts w:ascii="Cambria" w:hAnsi="Cambria"/>
+        </w:rPr>
+        <w:tab/>
+      </w:r>
+      <w:hyperlink r:id="rId8" w:history="1">
+        <w:r>
+          <w:rPr>
+            <w:rStyle w:val="Hyperlink"/>
+            <w:rFonts w:ascii="Cambria" w:hAnsi="Cambria"/>
+          </w:rPr>
+          <w:t>http://scikit-learn.org/stable/install.html</w:t>
+        </w:r>
+      </w:hyperlink>
+    </w:p>
+    <w:p>
+      <w:pPr>
+        <w:rPr>
+          <w:rFonts w:ascii="Cambria" w:hAnsi="Cambria"/>
+        </w:rPr>
+      </w:pPr>
+    </w:p>
+    <w:p>
+      <w:pPr>
+        <w:rPr>
+          <w:rFonts w:ascii="Cambria" w:hAnsi="Cambria"/>
+        </w:rPr>
+      </w:pPr>
+      <w:r>
+        <w:rPr>
+          <w:rFonts w:ascii="Cambria" w:hAnsi="Cambria"/>
+        </w:rPr>
+        <w:t>In addition, we are using PIL, which</w:t>
+      </w:r>
+      <w:r>
+        <w:rPr>
+          <w:rFonts w:ascii="Cambria" w:hAnsi="Cambria"/>
+        </w:rPr>
+        <w:t xml:space="preserve"> is similar to </w:t>
+      </w:r>
+      <w:proofErr w:type="spellStart"/>
+      <w:r>
+        <w:rPr>
+          <w:rFonts w:ascii="Cambria" w:hAnsi="Cambria"/>
+        </w:rPr>
+        <w:t>matplotlib</w:t>
+      </w:r>
+      <w:proofErr w:type="spellEnd"/>
+      <w:r>
+        <w:rPr>
+          <w:rFonts w:ascii="Cambria" w:hAnsi="Cambria"/>
+        </w:rPr>
+        <w:t>. As PIL</w:t>
+      </w:r>
+      <w:r>
+        <w:rPr>
+          <w:rFonts w:ascii="Cambria" w:hAnsi="Cambria"/>
+        </w:rPr>
+        <w:t xml:space="preserve"> is a bit out dated, please set it up via</w:t>
+      </w:r>
+      <w:r>
+        <w:rPr>
+          <w:rFonts w:ascii="Cambria" w:hAnsi="Cambria"/>
+        </w:rPr>
+        <w:t xml:space="preserve"> Pillow</w:t>
+      </w:r>
+      <w:r>
+        <w:rPr>
+          <w:rFonts w:ascii="Cambria" w:hAnsi="Cambria"/>
+        </w:rPr>
+        <w:t>:</w:t>
+      </w:r>
+    </w:p>
+    <w:p>
+      <w:pPr>
+        <w:rPr>
+          <w:rFonts w:ascii="Cambria" w:hAnsi="Cambria"/>
+        </w:rPr>
+      </w:pPr>
+      <w:r>
+        <w:rPr>
+          <w:rFonts w:ascii="Cambria" w:hAnsi="Cambria"/>
+        </w:rPr>
+        <w:tab/>
+        <w:t>pip install Pillow</w:t>
+      </w:r>
+    </w:p>
+    <w:p>
+      <w:pPr>
+        <w:rPr>
+          <w:rFonts w:ascii="Cambria" w:hAnsi="Cambria"/>
+        </w:rPr>
+      </w:pPr>
+    </w:p>
+    <w:p>
+      <w:pPr>
+        <w:rPr>
+          <w:rFonts w:ascii="Cambria" w:hAnsi="Cambria"/>
+        </w:rPr>
+      </w:pPr>
+      <w:r>
+        <w:rPr>
+          <w:rFonts w:ascii="Cambria" w:hAnsi="Cambria"/>
+        </w:rPr>
+        <w:t>In addition, in order to generate the word</w:t>
+      </w:r>
+      <w:r>
+        <w:rPr>
+          <w:rFonts w:ascii="Cambria" w:hAnsi="Cambria"/>
+        </w:rPr>
+        <w:t xml:space="preserve"> </w:t>
+      </w:r>
+      <w:r>
+        <w:rPr>
+          <w:rFonts w:ascii="Cambria" w:hAnsi="Cambria"/>
+        </w:rPr>
+        <w:t xml:space="preserve">cloud, we used a third party library as suggested by Swap. The library is effectively a single python file </w:t>
+      </w:r>
+      <w:r>
+        <w:rPr>
+          <w:rFonts w:ascii="Cambria" w:hAnsi="Cambria"/>
+        </w:rPr>
+        <w:t xml:space="preserve">named </w:t>
+      </w:r>
+      <w:r>
+        <w:rPr>
+          <w:rFonts w:ascii="Cambria" w:hAnsi="Cambria"/>
+        </w:rPr>
+        <w:t>WordCloud</w:t>
+      </w:r>
+      <w:r>
+        <w:rPr>
+          <w:rFonts w:ascii="Cambria" w:hAnsi="Cambria"/>
+        </w:rPr>
+        <w:t xml:space="preserve">.py. </w:t>
+      </w:r>
+    </w:p>
+    <w:p>
+      <w:pPr>
+        <w:ind w:firstLine="720"/>
+        <w:rPr>
+          <w:rFonts w:ascii="Cambria" w:hAnsi="Cambria"/>
+        </w:rPr>
+      </w:pPr>
+      <w:hyperlink r:id="rId9" w:history="1">
+        <w:r>
+          <w:rPr>
+            <w:rStyle w:val="Hyperlink"/>
+            <w:rFonts w:ascii="Cambria" w:hAnsi="Cambria"/>
+          </w:rPr>
+          <w:t>https://github.com/roshansingh/python-tagcloud</w:t>
+        </w:r>
+      </w:hyperlink>
+    </w:p>
+    <w:p>
+      <w:pPr>
+        <w:rPr>
+          <w:rFonts w:ascii="Cambria" w:hAnsi="Cambria"/>
+        </w:rPr>
+      </w:pPr>
+    </w:p>
+    <w:p>
+      <w:pPr>
+        <w:rPr>
+          <w:rFonts w:ascii="Cambria" w:hAnsi="Cambria"/>
+        </w:rPr>
+      </w:pPr>
+      <w:r>
+        <w:rPr>
+          <w:rFonts w:ascii="Cambria" w:hAnsi="Cambria"/>
+        </w:rPr>
+        <w:t xml:space="preserve">We built a homebrew </w:t>
+      </w:r>
+      <w:proofErr w:type="spellStart"/>
+      <w:r>
+        <w:rPr>
+          <w:rFonts w:ascii="Cambria" w:hAnsi="Cambria"/>
+        </w:rPr>
+        <w:t>tf-idf</w:t>
+      </w:r>
+      <w:proofErr w:type="spellEnd"/>
+      <w:r>
+        <w:rPr>
+          <w:rFonts w:ascii="Cambria" w:hAnsi="Cambria"/>
+        </w:rPr>
+        <w:t xml:space="preserve"> </w:t>
+      </w:r>
+      <w:proofErr w:type="spellStart"/>
+      <w:r>
+        <w:rPr>
+          <w:rFonts w:ascii="Cambria" w:hAnsi="Cambria"/>
+        </w:rPr>
+        <w:t>vectorizer</w:t>
+      </w:r>
+      <w:proofErr w:type="spellEnd"/>
+      <w:r>
+        <w:rPr>
+          <w:rFonts w:ascii="Cambria" w:hAnsi="Cambria"/>
+        </w:rPr>
+        <w:t xml:space="preserve"> and another using </w:t>
+      </w:r>
+      <w:proofErr w:type="spellStart"/>
+      <w:r>
+        <w:rPr>
+          <w:rFonts w:ascii="Cambria" w:hAnsi="Cambria"/>
+        </w:rPr>
+        <w:t>sklearn</w:t>
+      </w:r>
+      <w:proofErr w:type="spellEnd"/>
+      <w:r>
+        <w:rPr>
+          <w:rFonts w:ascii="Cambria" w:hAnsi="Cambria"/>
+        </w:rPr>
+        <w:t xml:space="preserve">. We went with the latter as it is considerably faster. Then we built a custom stop word list to improve the results (our data set is too small for </w:t>
+      </w:r>
+      <w:proofErr w:type="spellStart"/>
+      <w:r>
+        <w:rPr>
+          <w:rFonts w:ascii="Cambria" w:hAnsi="Cambria"/>
+        </w:rPr>
+        <w:t>tf</w:t>
+      </w:r>
+      <w:proofErr w:type="spellEnd"/>
+      <w:r>
+        <w:rPr>
+          <w:rFonts w:ascii="Cambria" w:hAnsi="Cambria"/>
+        </w:rPr>
+        <w:t xml:space="preserve"> </w:t>
+      </w:r>
+      <w:proofErr w:type="spellStart"/>
+      <w:r>
+        <w:rPr>
+          <w:rFonts w:ascii="Cambria" w:hAnsi="Cambria"/>
+        </w:rPr>
+        <w:t>idf</w:t>
+      </w:r>
+      <w:proofErr w:type="spellEnd"/>
+      <w:r>
+        <w:rPr>
+          <w:rFonts w:ascii="Cambria" w:hAnsi="Cambria"/>
+        </w:rPr>
+        <w:t xml:space="preserve"> to completely replace stop words). These stop words include common stop words, </w:t>
+      </w:r>
+      <w:proofErr w:type="spellStart"/>
+      <w:r>
+        <w:rPr>
+          <w:rFonts w:ascii="Cambria" w:hAnsi="Cambria"/>
+        </w:rPr>
+        <w:t>nltk</w:t>
+      </w:r>
+      <w:proofErr w:type="spellEnd"/>
+      <w:r>
+        <w:rPr>
+          <w:rFonts w:ascii="Cambria" w:hAnsi="Cambria"/>
+        </w:rPr>
+        <w:t xml:space="preserve"> stop words, common names and etc. At the end, we use the third party file to build word clouds that reflect our </w:t>
+      </w:r>
+      <w:proofErr w:type="spellStart"/>
+      <w:r>
+        <w:rPr>
+          <w:rFonts w:ascii="Cambria" w:hAnsi="Cambria"/>
+        </w:rPr>
+        <w:t>tf</w:t>
+      </w:r>
+      <w:proofErr w:type="spellEnd"/>
+      <w:r>
+        <w:rPr>
+          <w:rFonts w:ascii="Cambria" w:hAnsi="Cambria"/>
+        </w:rPr>
+        <w:t xml:space="preserve"> </w:t>
+      </w:r>
+      <w:proofErr w:type="spellStart"/>
+      <w:r>
+        <w:rPr>
+          <w:rFonts w:ascii="Cambria" w:hAnsi="Cambria"/>
+        </w:rPr>
+        <w:t>idf</w:t>
+      </w:r>
+      <w:proofErr w:type="spellEnd"/>
+      <w:r>
+        <w:rPr>
+          <w:rFonts w:ascii="Cambria" w:hAnsi="Cambria"/>
+        </w:rPr>
+        <w:t xml:space="preserve"> scores. </w:t>
+      </w:r>
+    </w:p>
+    <w:p>
+      <w:pPr>
+        <w:rPr>
+          <w:rFonts w:ascii="Cambria" w:hAnsi="Cambria"/>
+        </w:rPr>
+      </w:pPr>
+    </w:p>
+    <w:p>
+      <w:pPr>
+        <w:rPr>
+          <w:rFonts w:ascii="Cambria" w:hAnsi="Cambria"/>
+        </w:rPr>
+      </w:pPr>
+      <w:r>
+        <w:rPr>
+          <w:rFonts w:ascii="Cambria" w:hAnsi="Cambria"/>
+        </w:rPr>
+        <w:t xml:space="preserve">In order to run the summarizer and generate a word cloud, use the </w:t>
+      </w:r>
+      <w:proofErr w:type="gramStart"/>
+      <w:r>
+        <w:rPr>
+          <w:rFonts w:ascii="Cambria" w:hAnsi="Cambria"/>
+        </w:rPr>
+        <w:t>run(</w:t>
+      </w:r>
+      <w:proofErr w:type="gramEnd"/>
+      <w:r>
+        <w:rPr>
+          <w:rFonts w:ascii="Cambria" w:hAnsi="Cambria"/>
+        </w:rPr>
+        <w:t xml:space="preserve">) function. This function requires at least one argument, the corpus, and the corpus must be a list of string reviews. You can also modify the number of words to display and the destination to store the word cloud jpg file. </w:t>
+      </w:r>
+    </w:p>
+    <w:p/>
     <w:sectPr>
       <w:pgSz w:w="12240" w:h="15840"/>
       <w:pgMar w:top="1440" w:right="1440" w:bottom="1440" w:left="1440" w:header="720" w:footer="720" w:gutter="0"/>
@@ -1590,6 +1966,7 @@
   <w:style w:type="paragraph" w:default="1" w:styleId="Normal">
     <w:name w:val="Normal"/>
     <w:qFormat/>
+    <w:rsid w:val="00C634B4"/>
   </w:style>
   <w:style w:type="paragraph" w:styleId="Heading1">
     <w:name w:val="heading 1"/>
@@ -1718,6 +2095,17 @@
       <w:ind w:left="720"/>
       <w:contextualSpacing/>
     </w:pPr>
+  </w:style>
+  <w:style w:type="character" w:styleId="Hyperlink">
+    <w:name w:val="Hyperlink"/>
+    <w:basedOn w:val="DefaultParagraphFont"/>
+    <w:uiPriority w:val="99"/>
+    <w:unhideWhenUsed/>
+    <w:rsid w:val="00C634B4"/>
+    <w:rPr>
+      <w:color w:val="0563C1" w:themeColor="hyperlink"/>
+      <w:u w:val="single"/>
+    </w:rPr>
   </w:style>
 </w:styles>
 </file>

</xml_diff>

<commit_message>
major revamp re: dup categories
</commit_message>
<xml_diff>
--- a/User Manual.docx
+++ b/User Manual.docx
@@ -793,19 +793,43 @@
         <w:rPr>
           <w:rFonts w:ascii="Cambria" w:hAnsi="Cambria"/>
         </w:rPr>
-        <w:t>Yelp only provided data for certain cities, and we chose to only present top restaurants in Las Vegas. We purposely chose 6 cuisine categories to present: “Chinese”, “Indian”, “Japanese”, “Korean”, “Vietnamese”, “</w:t>
-      </w:r>
-      <w:r>
-        <w:rPr>
-          <w:rFonts w:ascii="Cambria" w:hAnsi="Cambria"/>
-        </w:rPr>
-        <w:t>Thai</w:t>
-      </w:r>
-      <w:r>
-        <w:rPr>
-          <w:rFonts w:ascii="Cambria" w:hAnsi="Cambria"/>
-        </w:rPr>
-        <w:t>.” The user can use the drop down list to choose the category of interest.</w:t>
+        <w:t>Yelp only provided data for certain cities, and we chose to only present top restaurants in</w:t>
+      </w:r>
+      <w:r>
+        <w:rPr>
+          <w:rFonts w:ascii="Cambria" w:hAnsi="Cambria"/>
+        </w:rPr>
+        <w:t xml:space="preserve"> Las Vegas. We purposely chose 3</w:t>
+      </w:r>
+      <w:r>
+        <w:rPr>
+          <w:rFonts w:ascii="Cambria" w:hAnsi="Cambria"/>
+        </w:rPr>
+        <w:t xml:space="preserve"> cuisine categories to present: “Chinese”, “Indian”, </w:t>
+      </w:r>
+      <w:r>
+        <w:rPr>
+          <w:rFonts w:ascii="Cambria" w:hAnsi="Cambria"/>
+        </w:rPr>
+        <w:t xml:space="preserve">and </w:t>
+      </w:r>
+      <w:r>
+        <w:rPr>
+          <w:rFonts w:ascii="Cambria" w:hAnsi="Cambria"/>
+        </w:rPr>
+        <w:t>“Japanese”</w:t>
+      </w:r>
+      <w:r>
+        <w:rPr>
+          <w:rFonts w:ascii="Cambria" w:hAnsi="Cambria"/>
+        </w:rPr>
+        <w:t xml:space="preserve">. </w:t>
+      </w:r>
+      <w:r>
+        <w:rPr>
+          <w:rFonts w:ascii="Cambria" w:hAnsi="Cambria"/>
+        </w:rPr>
+        <w:t>The user can use the drop down list to choose the category of interest.</w:t>
       </w:r>
     </w:p>
     <w:p>
@@ -828,10 +852,10 @@
           <w:noProof/>
         </w:rPr>
         <w:drawing>
-          <wp:inline distT="0" distB="0" distL="0" distR="0" wp14:anchorId="1BA67D26" wp14:editId="2AC57C7E">
-            <wp:extent cx="3583526" cy="1215183"/>
-            <wp:effectExtent l="0" t="0" r="0" b="4445"/>
-            <wp:docPr id="2" name="Picture 2" descr="../../../../../Desktop/Screen%20Shot%202015-12-14%20at%206.30"/>
+          <wp:inline distT="0" distB="0" distL="0" distR="0" wp14:anchorId="3B97951F" wp14:editId="4C4EF02A">
+            <wp:extent cx="4215115" cy="1191130"/>
+            <wp:effectExtent l="0" t="0" r="1905" b="3175"/>
+            <wp:docPr id="4" name="Picture 4" descr="../../../../../Desktop/Screen%20Shot%202015-12-14%20at%2010.07"/>
             <wp:cNvGraphicFramePr>
               <a:graphicFrameLocks xmlns:a="http://schemas.openxmlformats.org/drawingml/2006/main" noChangeAspect="1"/>
             </wp:cNvGraphicFramePr>
@@ -839,7 +863,7 @@
               <a:graphicData uri="http://schemas.openxmlformats.org/drawingml/2006/picture">
                 <pic:pic xmlns:pic="http://schemas.openxmlformats.org/drawingml/2006/picture">
                   <pic:nvPicPr>
-                    <pic:cNvPr id="0" name="Picture 1" descr="../../../../../Desktop/Screen%20Shot%202015-12-14%20at%206.30"/>
+                    <pic:cNvPr id="0" name="Picture 1" descr="../../../../../Desktop/Screen%20Shot%202015-12-14%20at%2010.07"/>
                     <pic:cNvPicPr>
                       <a:picLocks noChangeAspect="1" noChangeArrowheads="1"/>
                     </pic:cNvPicPr>
@@ -860,7 +884,7 @@
                   <pic:spPr bwMode="auto">
                     <a:xfrm>
                       <a:off x="0" y="0"/>
-                      <a:ext cx="3601282" cy="1221204"/>
+                      <a:ext cx="4268268" cy="1206150"/>
                     </a:xfrm>
                     <a:prstGeom prst="rect">
                       <a:avLst/>
@@ -883,13 +907,6 @@
           <w:rFonts w:ascii="Cambria" w:hAnsi="Cambria"/>
         </w:rPr>
       </w:pPr>
-    </w:p>
-    <w:p>
-      <w:pPr>
-        <w:rPr>
-          <w:rFonts w:ascii="Cambria" w:hAnsi="Cambria"/>
-        </w:rPr>
-      </w:pPr>
       <w:r>
         <w:rPr>
           <w:rFonts w:ascii="Cambria" w:hAnsi="Cambria"/>
@@ -909,6 +926,8 @@
           <w:rFonts w:ascii="Cambria" w:hAnsi="Cambria"/>
         </w:rPr>
       </w:pPr>
+      <w:bookmarkStart w:id="2" w:name="_GoBack"/>
+      <w:bookmarkEnd w:id="2"/>
     </w:p>
     <w:p>
       <w:pPr>
@@ -1604,6 +1623,7 @@
       <w:r>
         <w:rPr>
           <w:rFonts w:ascii="Menlo" w:hAnsi="Menlo" w:cs="Menlo"/>
+          <w:noProof/>
           <w:color w:val="A9B7C6"/>
           <w:sz w:val="18"/>
           <w:szCs w:val="18"/>
@@ -1651,8 +1671,6 @@
           </wp:inline>
         </w:drawing>
       </w:r>
-      <w:bookmarkStart w:id="2" w:name="_GoBack"/>
-      <w:bookmarkEnd w:id="2"/>
     </w:p>
     <w:sectPr>
       <w:pgSz w:w="12240" w:h="15840"/>

</xml_diff>